<commit_message>
Started B.1 in the app's presentation file
</commit_message>
<xml_diff>
--- a/Φόρμα Συμμετοχής-2023.docx
+++ b/Φόρμα Συμμετοχής-2023.docx
@@ -4,7 +4,7 @@
   <w:body>
     <w:p>
       <w:pPr>
-        <w:pStyle w:val="Subtitle"/>
+        <w:pStyle w:val="af"/>
         <w:jc w:val="left"/>
         <w:rPr>
           <w:rFonts w:cs="Tahoma"/>
@@ -16,7 +16,7 @@
     </w:p>
     <w:p>
       <w:pPr>
-        <w:pStyle w:val="Footer"/>
+        <w:pStyle w:val="a5"/>
         <w:tabs>
           <w:tab w:val="clear" w:pos="4153"/>
           <w:tab w:val="clear" w:pos="8306"/>
@@ -82,7 +82,7 @@
       </w:r>
       <w:r>
         <w:rPr>
-          <w:rStyle w:val="FootnoteReference"/>
+          <w:rStyle w:val="af2"/>
           <w:rFonts w:ascii="Times New Roman" w:hAnsi="Times New Roman"/>
           <w:b/>
           <w:color w:val="000080"/>
@@ -93,7 +93,7 @@
     </w:p>
     <w:p>
       <w:pPr>
-        <w:pStyle w:val="Footer"/>
+        <w:pStyle w:val="a5"/>
         <w:tabs>
           <w:tab w:val="clear" w:pos="4153"/>
           <w:tab w:val="clear" w:pos="8306"/>
@@ -106,7 +106,7 @@
     </w:p>
     <w:p>
       <w:pPr>
-        <w:pStyle w:val="Footer"/>
+        <w:pStyle w:val="a5"/>
         <w:tabs>
           <w:tab w:val="clear" w:pos="4153"/>
           <w:tab w:val="clear" w:pos="8306"/>
@@ -176,21 +176,18 @@
             <w:pPr>
               <w:rPr>
                 <w:color w:val="FF0000"/>
-              </w:rPr>
-            </w:pPr>
-            <w:r>
-              <w:rPr>
-                <w:color w:val="FF0000"/>
-              </w:rPr>
-              <w:t>Διαλέξτε ένα ακρωνύμιο για την πρόταση σας</w:t>
-            </w:r>
-            <w:r>
-              <w:rPr>
-                <w:rStyle w:val="FootnoteReference"/>
-                <w:color w:val="FF0000"/>
-              </w:rPr>
-              <w:footnoteReference w:id="2"/>
-            </w:r>
+                <w:lang w:val="en-US"/>
+              </w:rPr>
+            </w:pPr>
+            <w:proofErr w:type="spellStart"/>
+            <w:r>
+              <w:rPr>
+                <w:color w:val="FF0000"/>
+                <w:lang w:val="en-US"/>
+              </w:rPr>
+              <w:t>Pinventory</w:t>
+            </w:r>
+            <w:proofErr w:type="spellEnd"/>
           </w:p>
         </w:tc>
       </w:tr>
@@ -228,6 +225,7 @@
       <w:tr>
         <w:trPr>
           <w:cantSplit/>
+          <w:trHeight w:val="1295"/>
         </w:trPr>
         <w:tc>
           <w:tcPr>
@@ -274,55 +272,154 @@
             <w:pPr>
               <w:rPr>
                 <w:color w:val="FF0000"/>
-              </w:rPr>
-            </w:pPr>
-            <w:r>
-              <w:rPr>
-                <w:color w:val="FF0000"/>
-              </w:rPr>
-              <w:t xml:space="preserve">Αναγράψτε </w:t>
-            </w:r>
-            <w:r>
-              <w:rPr>
-                <w:color w:val="FF0000"/>
-              </w:rPr>
-              <w:t xml:space="preserve">τα </w:t>
-            </w:r>
-            <w:r>
-              <w:rPr>
-                <w:color w:val="FF0000"/>
-              </w:rPr>
-              <w:t>ονοματεπ</w:t>
-            </w:r>
-            <w:r>
-              <w:rPr>
-                <w:color w:val="FF0000"/>
-              </w:rPr>
-              <w:t>ώνυμα</w:t>
-            </w:r>
-            <w:r>
-              <w:rPr>
-                <w:color w:val="FF0000"/>
-              </w:rPr>
-              <w:t xml:space="preserve"> και Α</w:t>
-            </w:r>
-            <w:r>
-              <w:rPr>
-                <w:color w:val="FF0000"/>
-              </w:rPr>
-              <w:t>/</w:t>
-            </w:r>
-            <w:r>
-              <w:rPr>
-                <w:color w:val="FF0000"/>
-              </w:rPr>
-              <w:t>Μ</w:t>
-            </w:r>
-            <w:r>
-              <w:rPr>
-                <w:color w:val="FF0000"/>
-              </w:rPr>
-              <w:t xml:space="preserve"> των μελών της ομάδας</w:t>
+                <w:sz w:val="22"/>
+                <w:szCs w:val="22"/>
+              </w:rPr>
+            </w:pPr>
+            <w:r>
+              <w:rPr>
+                <w:color w:val="FF0000"/>
+                <w:sz w:val="22"/>
+                <w:szCs w:val="22"/>
+              </w:rPr>
+              <w:t>Ονοματεπώνυμο</w:t>
+            </w:r>
+            <w:r>
+              <w:rPr>
+                <w:color w:val="FF0000"/>
+                <w:sz w:val="22"/>
+                <w:szCs w:val="22"/>
+              </w:rPr>
+              <w:t xml:space="preserve">:  </w:t>
+            </w:r>
+            <w:r>
+              <w:rPr>
+                <w:color w:val="FF0000"/>
+                <w:sz w:val="22"/>
+                <w:szCs w:val="22"/>
+              </w:rPr>
+              <w:t xml:space="preserve">                            Αριθμός Μητρώου</w:t>
+            </w:r>
+            <w:r>
+              <w:rPr>
+                <w:color w:val="FF0000"/>
+                <w:sz w:val="22"/>
+                <w:szCs w:val="22"/>
+              </w:rPr>
+              <w:t>:</w:t>
+            </w:r>
+          </w:p>
+          <w:p>
+            <w:pPr>
+              <w:rPr>
+                <w:color w:val="FF0000"/>
+              </w:rPr>
+            </w:pPr>
+            <w:r>
+              <w:rPr>
+                <w:color w:val="FF0000"/>
+                <w:sz w:val="22"/>
+                <w:szCs w:val="22"/>
+              </w:rPr>
+              <w:t>Αλκιβιάδης Πούρος</w:t>
+            </w:r>
+            <w:r>
+              <w:rPr>
+                <w:color w:val="FF0000"/>
+              </w:rPr>
+              <w:t xml:space="preserve"> </w:t>
+            </w:r>
+            <w:r>
+              <w:rPr>
+                <w:color w:val="FF0000"/>
+              </w:rPr>
+              <w:t xml:space="preserve">                            </w:t>
+            </w:r>
+            <w:r>
+              <w:rPr>
+                <w:color w:val="FF0000"/>
+                <w:lang w:val="en-US"/>
+              </w:rPr>
+              <w:t>p</w:t>
+            </w:r>
+            <w:r>
+              <w:rPr>
+                <w:color w:val="FF0000"/>
+              </w:rPr>
+              <w:t>3190177</w:t>
+            </w:r>
+          </w:p>
+          <w:p>
+            <w:pPr>
+              <w:rPr>
+                <w:color w:val="FF0000"/>
+              </w:rPr>
+            </w:pPr>
+            <w:r>
+              <w:rPr>
+                <w:color w:val="FF0000"/>
+              </w:rPr>
+              <w:t xml:space="preserve">Ευαγγελία </w:t>
+            </w:r>
+            <w:proofErr w:type="spellStart"/>
+            <w:r>
+              <w:rPr>
+                <w:color w:val="FF0000"/>
+              </w:rPr>
+              <w:t>Κοντεμενίωτη</w:t>
+            </w:r>
+            <w:proofErr w:type="spellEnd"/>
+            <w:r>
+              <w:rPr>
+                <w:color w:val="FF0000"/>
+              </w:rPr>
+              <w:t xml:space="preserve">                        </w:t>
+            </w:r>
+            <w:r>
+              <w:rPr>
+                <w:color w:val="FF0000"/>
+                <w:lang w:val="en-US"/>
+              </w:rPr>
+              <w:t>p</w:t>
+            </w:r>
+            <w:r>
+              <w:rPr>
+                <w:color w:val="FF0000"/>
+              </w:rPr>
+              <w:t>3190089</w:t>
+            </w:r>
+          </w:p>
+          <w:p>
+            <w:pPr>
+              <w:rPr>
+                <w:color w:val="FF0000"/>
+              </w:rPr>
+            </w:pPr>
+            <w:r>
+              <w:rPr>
+                <w:color w:val="FF0000"/>
+              </w:rPr>
+              <w:t xml:space="preserve">Κυριάκος </w:t>
+            </w:r>
+            <w:proofErr w:type="spellStart"/>
+            <w:r>
+              <w:rPr>
+                <w:color w:val="FF0000"/>
+              </w:rPr>
+              <w:t>Μπεκάς</w:t>
+            </w:r>
+            <w:proofErr w:type="spellEnd"/>
+            <w:r>
+              <w:rPr>
+                <w:color w:val="FF0000"/>
+              </w:rPr>
+              <w:t xml:space="preserve"> </w:t>
+            </w:r>
+            <w:r>
+              <w:rPr>
+                <w:color w:val="FF0000"/>
+              </w:rPr>
+              <w:t xml:space="preserve">                                  </w:t>
             </w:r>
           </w:p>
         </w:tc>
@@ -341,7 +438,7 @@
     </w:p>
     <w:p>
       <w:pPr>
-        <w:pStyle w:val="Footer"/>
+        <w:pStyle w:val="a5"/>
         <w:tabs>
           <w:tab w:val="clear" w:pos="4153"/>
           <w:tab w:val="clear" w:pos="8306"/>
@@ -354,7 +451,7 @@
     </w:p>
     <w:p>
       <w:pPr>
-        <w:pStyle w:val="Footer"/>
+        <w:pStyle w:val="a5"/>
         <w:tabs>
           <w:tab w:val="clear" w:pos="4153"/>
           <w:tab w:val="clear" w:pos="8306"/>
@@ -367,7 +464,7 @@
     </w:p>
     <w:p>
       <w:pPr>
-        <w:pStyle w:val="Footer"/>
+        <w:pStyle w:val="a5"/>
         <w:tabs>
           <w:tab w:val="clear" w:pos="4153"/>
           <w:tab w:val="clear" w:pos="8306"/>
@@ -380,7 +477,7 @@
     </w:p>
     <w:p>
       <w:pPr>
-        <w:pStyle w:val="Footer"/>
+        <w:pStyle w:val="a5"/>
         <w:tabs>
           <w:tab w:val="clear" w:pos="4153"/>
           <w:tab w:val="clear" w:pos="8306"/>
@@ -394,7 +491,7 @@
     </w:p>
     <w:p>
       <w:pPr>
-        <w:pStyle w:val="Footer"/>
+        <w:pStyle w:val="a5"/>
         <w:tabs>
           <w:tab w:val="clear" w:pos="4153"/>
           <w:tab w:val="clear" w:pos="8306"/>
@@ -702,7 +799,7 @@
     </w:p>
     <w:p>
       <w:pPr>
-        <w:pStyle w:val="Footer"/>
+        <w:pStyle w:val="a5"/>
         <w:numPr>
           <w:ilvl w:val="0"/>
           <w:numId w:val="12"/>
@@ -727,7 +824,7 @@
     </w:p>
     <w:p>
       <w:pPr>
-        <w:pStyle w:val="Footer"/>
+        <w:pStyle w:val="a5"/>
         <w:tabs>
           <w:tab w:val="clear" w:pos="4153"/>
           <w:tab w:val="clear" w:pos="8306"/>
@@ -737,7 +834,7 @@
     </w:p>
     <w:p>
       <w:pPr>
-        <w:pStyle w:val="Footer"/>
+        <w:pStyle w:val="a5"/>
         <w:tabs>
           <w:tab w:val="clear" w:pos="4153"/>
           <w:tab w:val="clear" w:pos="8306"/>
@@ -1297,7 +1394,7 @@
     </w:p>
     <w:p>
       <w:pPr>
-        <w:pStyle w:val="Footer"/>
+        <w:pStyle w:val="a5"/>
         <w:tabs>
           <w:tab w:val="clear" w:pos="4153"/>
           <w:tab w:val="clear" w:pos="8306"/>
@@ -1310,7 +1407,7 @@
     </w:p>
     <w:p>
       <w:pPr>
-        <w:pStyle w:val="Footer"/>
+        <w:pStyle w:val="a5"/>
         <w:tabs>
           <w:tab w:val="clear" w:pos="4153"/>
           <w:tab w:val="clear" w:pos="8306"/>
@@ -1323,7 +1420,7 @@
     </w:p>
     <w:p>
       <w:pPr>
-        <w:pStyle w:val="Footer"/>
+        <w:pStyle w:val="a5"/>
         <w:tabs>
           <w:tab w:val="clear" w:pos="4153"/>
           <w:tab w:val="clear" w:pos="8306"/>
@@ -1336,7 +1433,7 @@
     </w:p>
     <w:p>
       <w:pPr>
-        <w:pStyle w:val="Footer"/>
+        <w:pStyle w:val="a5"/>
         <w:tabs>
           <w:tab w:val="clear" w:pos="4153"/>
           <w:tab w:val="clear" w:pos="8306"/>
@@ -1349,7 +1446,7 @@
     </w:p>
     <w:p>
       <w:pPr>
-        <w:pStyle w:val="Footer"/>
+        <w:pStyle w:val="a5"/>
         <w:tabs>
           <w:tab w:val="clear" w:pos="4153"/>
           <w:tab w:val="clear" w:pos="8306"/>
@@ -1362,7 +1459,7 @@
     </w:p>
     <w:p>
       <w:pPr>
-        <w:pStyle w:val="Footer"/>
+        <w:pStyle w:val="a5"/>
         <w:tabs>
           <w:tab w:val="clear" w:pos="4153"/>
           <w:tab w:val="clear" w:pos="8306"/>
@@ -1375,7 +1472,7 @@
     </w:p>
     <w:p>
       <w:pPr>
-        <w:pStyle w:val="Footer"/>
+        <w:pStyle w:val="a5"/>
         <w:tabs>
           <w:tab w:val="clear" w:pos="4153"/>
           <w:tab w:val="clear" w:pos="8306"/>
@@ -1388,7 +1485,7 @@
     </w:p>
     <w:p>
       <w:pPr>
-        <w:pStyle w:val="Footer"/>
+        <w:pStyle w:val="a5"/>
         <w:tabs>
           <w:tab w:val="clear" w:pos="4153"/>
           <w:tab w:val="clear" w:pos="8306"/>
@@ -1401,7 +1498,7 @@
     </w:p>
     <w:p>
       <w:pPr>
-        <w:pStyle w:val="Footer"/>
+        <w:pStyle w:val="a5"/>
         <w:tabs>
           <w:tab w:val="clear" w:pos="4153"/>
           <w:tab w:val="clear" w:pos="8306"/>
@@ -1414,7 +1511,7 @@
     </w:p>
     <w:p>
       <w:pPr>
-        <w:pStyle w:val="Footer"/>
+        <w:pStyle w:val="a5"/>
         <w:tabs>
           <w:tab w:val="clear" w:pos="4153"/>
           <w:tab w:val="clear" w:pos="8306"/>
@@ -1427,7 +1524,7 @@
     </w:p>
     <w:p>
       <w:pPr>
-        <w:pStyle w:val="Footer"/>
+        <w:pStyle w:val="a5"/>
         <w:tabs>
           <w:tab w:val="clear" w:pos="4153"/>
           <w:tab w:val="clear" w:pos="8306"/>
@@ -1440,7 +1537,7 @@
     </w:p>
     <w:p>
       <w:pPr>
-        <w:pStyle w:val="Footer"/>
+        <w:pStyle w:val="a5"/>
         <w:tabs>
           <w:tab w:val="clear" w:pos="4153"/>
           <w:tab w:val="clear" w:pos="8306"/>
@@ -1453,7 +1550,7 @@
     </w:p>
     <w:p>
       <w:pPr>
-        <w:pStyle w:val="Footer"/>
+        <w:pStyle w:val="a5"/>
         <w:tabs>
           <w:tab w:val="clear" w:pos="4153"/>
           <w:tab w:val="clear" w:pos="8306"/>
@@ -1466,7 +1563,7 @@
     </w:p>
     <w:p>
       <w:pPr>
-        <w:pStyle w:val="Footer"/>
+        <w:pStyle w:val="a5"/>
         <w:tabs>
           <w:tab w:val="clear" w:pos="4153"/>
           <w:tab w:val="clear" w:pos="8306"/>
@@ -1479,7 +1576,7 @@
     </w:p>
     <w:p>
       <w:pPr>
-        <w:pStyle w:val="Footer"/>
+        <w:pStyle w:val="a5"/>
         <w:tabs>
           <w:tab w:val="clear" w:pos="4153"/>
           <w:tab w:val="clear" w:pos="8306"/>
@@ -1492,7 +1589,7 @@
     </w:p>
     <w:p>
       <w:pPr>
-        <w:pStyle w:val="Footer"/>
+        <w:pStyle w:val="a5"/>
         <w:tabs>
           <w:tab w:val="clear" w:pos="4153"/>
           <w:tab w:val="clear" w:pos="8306"/>
@@ -1505,7 +1602,7 @@
     </w:p>
     <w:p>
       <w:pPr>
-        <w:pStyle w:val="Footer"/>
+        <w:pStyle w:val="a5"/>
         <w:tabs>
           <w:tab w:val="clear" w:pos="4153"/>
           <w:tab w:val="clear" w:pos="8306"/>
@@ -2645,7 +2742,7 @@
     </w:tbl>
     <w:p>
       <w:pPr>
-        <w:pStyle w:val="Footer"/>
+        <w:pStyle w:val="a5"/>
         <w:tabs>
           <w:tab w:val="clear" w:pos="4153"/>
           <w:tab w:val="clear" w:pos="8306"/>
@@ -2659,7 +2756,7 @@
     </w:p>
     <w:p>
       <w:pPr>
-        <w:pStyle w:val="Footer"/>
+        <w:pStyle w:val="a5"/>
         <w:tabs>
           <w:tab w:val="clear" w:pos="4153"/>
           <w:tab w:val="clear" w:pos="8306"/>
@@ -2696,7 +2793,7 @@
           </w:tcPr>
           <w:p>
             <w:pPr>
-              <w:pStyle w:val="Footer"/>
+              <w:pStyle w:val="a5"/>
               <w:tabs>
                 <w:tab w:val="clear" w:pos="4153"/>
                 <w:tab w:val="clear" w:pos="8306"/>
@@ -2724,7 +2821,7 @@
     </w:tbl>
     <w:p>
       <w:pPr>
-        <w:pStyle w:val="Footer"/>
+        <w:pStyle w:val="a5"/>
         <w:tabs>
           <w:tab w:val="clear" w:pos="4153"/>
           <w:tab w:val="clear" w:pos="8306"/>
@@ -2860,7 +2957,7 @@
       <w:tr>
         <w:trPr>
           <w:cantSplit/>
-          <w:trHeight w:val="303"/>
+          <w:trHeight w:val="422"/>
         </w:trPr>
         <w:tc>
           <w:tcPr>
@@ -3548,7 +3645,7 @@
     </w:tbl>
     <w:p>
       <w:pPr>
-        <w:pStyle w:val="Footer"/>
+        <w:pStyle w:val="a5"/>
         <w:tabs>
           <w:tab w:val="clear" w:pos="4153"/>
           <w:tab w:val="clear" w:pos="8306"/>
@@ -4478,7 +4575,7 @@
     </w:tbl>
     <w:p>
       <w:pPr>
-        <w:pStyle w:val="Footer"/>
+        <w:pStyle w:val="a5"/>
         <w:tabs>
           <w:tab w:val="clear" w:pos="4153"/>
           <w:tab w:val="clear" w:pos="8306"/>
@@ -4492,7 +4589,7 @@
     </w:p>
     <w:p>
       <w:pPr>
-        <w:pStyle w:val="Footer"/>
+        <w:pStyle w:val="a5"/>
         <w:tabs>
           <w:tab w:val="clear" w:pos="4153"/>
           <w:tab w:val="clear" w:pos="8306"/>
@@ -5377,14 +5474,14 @@
             </w:r>
             <w:r>
               <w:rPr>
-                <w:rStyle w:val="FootnoteReference"/>
+                <w:rStyle w:val="af2"/>
                 <w:b/>
                 <w:color w:val="FF0000"/>
                 <w:sz w:val="18"/>
                 <w:szCs w:val="18"/>
                 <w:lang w:val="en-US"/>
               </w:rPr>
-              <w:footnoteReference w:id="3"/>
+              <w:footnoteReference w:id="2"/>
             </w:r>
           </w:p>
         </w:tc>
@@ -5706,13 +5803,13 @@
             </w:r>
             <w:r>
               <w:rPr>
-                <w:rStyle w:val="FootnoteReference"/>
+                <w:rStyle w:val="af2"/>
                 <w:b/>
                 <w:color w:val="FF0000"/>
                 <w:sz w:val="18"/>
                 <w:szCs w:val="18"/>
               </w:rPr>
-              <w:footnoteReference w:id="4"/>
+              <w:footnoteReference w:id="3"/>
             </w:r>
           </w:p>
         </w:tc>
@@ -7237,12 +7334,12 @@
             </w:r>
             <w:r>
               <w:rPr>
-                <w:rStyle w:val="FootnoteReference"/>
+                <w:rStyle w:val="af2"/>
                 <w:bCs/>
                 <w:iCs/>
                 <w:szCs w:val="28"/>
               </w:rPr>
-              <w:footnoteReference w:id="5"/>
+              <w:footnoteReference w:id="4"/>
             </w:r>
           </w:p>
         </w:tc>
@@ -9814,7 +9911,7 @@
     </w:tbl>
     <w:p>
       <w:pPr>
-        <w:pStyle w:val="Footer"/>
+        <w:pStyle w:val="a5"/>
         <w:tabs>
           <w:tab w:val="clear" w:pos="4153"/>
           <w:tab w:val="clear" w:pos="8306"/>
@@ -9832,7 +9929,7 @@
     </w:p>
     <w:p>
       <w:pPr>
-        <w:pStyle w:val="Footer"/>
+        <w:pStyle w:val="a5"/>
         <w:tabs>
           <w:tab w:val="clear" w:pos="4153"/>
           <w:tab w:val="clear" w:pos="8306"/>
@@ -9850,7 +9947,7 @@
     </w:p>
     <w:p>
       <w:pPr>
-        <w:pStyle w:val="Footer"/>
+        <w:pStyle w:val="a5"/>
         <w:tabs>
           <w:tab w:val="clear" w:pos="4153"/>
           <w:tab w:val="clear" w:pos="8306"/>
@@ -9882,7 +9979,7 @@
     </w:p>
     <w:p>
       <w:pPr>
-        <w:pStyle w:val="Footer"/>
+        <w:pStyle w:val="a5"/>
         <w:tabs>
           <w:tab w:val="clear" w:pos="4153"/>
           <w:tab w:val="clear" w:pos="8306"/>
@@ -12259,7 +12356,7 @@
           </w:tcPr>
           <w:p>
             <w:pPr>
-              <w:pStyle w:val="Footer"/>
+              <w:pStyle w:val="a5"/>
               <w:spacing w:line="320" w:lineRule="exact"/>
               <w:rPr>
                 <w:rFonts w:ascii="Times New Roman" w:hAnsi="Times New Roman"/>
@@ -12287,7 +12384,7 @@
           </w:tcPr>
           <w:p>
             <w:pPr>
-              <w:pStyle w:val="Footer"/>
+              <w:pStyle w:val="a5"/>
               <w:tabs>
                 <w:tab w:val="clear" w:pos="4153"/>
                 <w:tab w:val="clear" w:pos="8306"/>
@@ -12320,7 +12417,7 @@
           </w:tcPr>
           <w:p>
             <w:pPr>
-              <w:pStyle w:val="Footer"/>
+              <w:pStyle w:val="a5"/>
               <w:tabs>
                 <w:tab w:val="clear" w:pos="4153"/>
                 <w:tab w:val="clear" w:pos="8306"/>
@@ -12353,7 +12450,7 @@
           </w:tcPr>
           <w:p>
             <w:pPr>
-              <w:pStyle w:val="Footer"/>
+              <w:pStyle w:val="a5"/>
               <w:tabs>
                 <w:tab w:val="clear" w:pos="4153"/>
                 <w:tab w:val="clear" w:pos="8306"/>
@@ -12391,7 +12488,7 @@
           </w:tcPr>
           <w:p>
             <w:pPr>
-              <w:pStyle w:val="Footer"/>
+              <w:pStyle w:val="a5"/>
               <w:tabs>
                 <w:tab w:val="clear" w:pos="4153"/>
                 <w:tab w:val="clear" w:pos="8306"/>
@@ -12421,7 +12518,7 @@
           </w:tcPr>
           <w:p>
             <w:pPr>
-              <w:pStyle w:val="Footer"/>
+              <w:pStyle w:val="a5"/>
               <w:tabs>
                 <w:tab w:val="clear" w:pos="4153"/>
                 <w:tab w:val="clear" w:pos="8306"/>
@@ -12440,7 +12537,7 @@
           </w:tcPr>
           <w:p>
             <w:pPr>
-              <w:pStyle w:val="Footer"/>
+              <w:pStyle w:val="a5"/>
               <w:tabs>
                 <w:tab w:val="clear" w:pos="4153"/>
                 <w:tab w:val="clear" w:pos="8306"/>
@@ -12460,7 +12557,7 @@
           </w:tcPr>
           <w:p>
             <w:pPr>
-              <w:pStyle w:val="Footer"/>
+              <w:pStyle w:val="a5"/>
               <w:tabs>
                 <w:tab w:val="clear" w:pos="4153"/>
                 <w:tab w:val="clear" w:pos="8306"/>
@@ -12753,34 +12850,34 @@
 <w:ftr xmlns:wpc="http://schemas.microsoft.com/office/word/2010/wordprocessingCanvas" xmlns:cx="http://schemas.microsoft.com/office/drawing/2014/chartex" xmlns:cx1="http://schemas.microsoft.com/office/drawing/2015/9/8/chartex" xmlns:cx2="http://schemas.microsoft.com/office/drawing/2015/10/21/chartex" xmlns:cx3="http://schemas.microsoft.com/office/drawing/2016/5/9/chartex" xmlns:cx4="http://schemas.microsoft.com/office/drawing/2016/5/10/chartex" xmlns:cx5="http://schemas.microsoft.com/office/drawing/2016/5/11/chartex" xmlns:cx6="http://schemas.microsoft.com/office/drawing/2016/5/12/chartex" xmlns:cx7="http://schemas.microsoft.com/office/drawing/2016/5/13/chartex" xmlns:cx8="http://schemas.microsoft.com/office/drawing/2016/5/14/chartex" xmlns:mc="http://schemas.openxmlformats.org/markup-compatibility/2006" xmlns:aink="http://schemas.microsoft.com/office/drawing/2016/ink" xmlns:am3d="http://schemas.microsoft.com/office/drawing/2017/model3d" xmlns:o="urn:schemas-microsoft-com:office:office" xmlns:oel="http://schemas.microsoft.com/office/2019/extlst" xmlns:r="http://schemas.openxmlformats.org/officeDocument/2006/relationships" xmlns:m="http://schemas.openxmlformats.org/officeDocument/2006/math" xmlns:v="urn:schemas-microsoft-com:vml" xmlns:wp14="http://schemas.microsoft.com/office/word/2010/wordprocessingDrawing" xmlns:wp="http://schemas.openxmlformats.org/drawingml/2006/wordprocessingDrawing" xmlns:w10="urn:schemas-microsoft-com:office:word" xmlns:w="http://schemas.openxmlformats.org/wordprocessingml/2006/main" xmlns:w14="http://schemas.microsoft.com/office/word/2010/wordml" xmlns:w15="http://schemas.microsoft.com/office/word/2012/wordml" xmlns:w16cex="http://schemas.microsoft.com/office/word/2018/wordml/cex" xmlns:w16cid="http://schemas.microsoft.com/office/word/2016/wordml/cid" xmlns:w16="http://schemas.microsoft.com/office/word/2018/wordml" xmlns:w16sdtdh="http://schemas.microsoft.com/office/word/2020/wordml/sdtdatahash" xmlns:w16se="http://schemas.microsoft.com/office/word/2015/wordml/symex" xmlns:wpg="http://schemas.microsoft.com/office/word/2010/wordprocessingGroup" xmlns:wpi="http://schemas.microsoft.com/office/word/2010/wordprocessingInk" xmlns:wne="http://schemas.microsoft.com/office/word/2006/wordml" xmlns:wps="http://schemas.microsoft.com/office/word/2010/wordprocessingShape" mc:Ignorable="w14 w15 w16se w16cid w16 w16cex w16sdtdh wp14">
   <w:p>
     <w:pPr>
-      <w:pStyle w:val="Footer"/>
+      <w:pStyle w:val="a5"/>
       <w:framePr w:wrap="around" w:vAnchor="text" w:hAnchor="margin" w:xAlign="right" w:y="1"/>
       <w:rPr>
-        <w:rStyle w:val="PageNumber"/>
+        <w:rStyle w:val="a6"/>
       </w:rPr>
     </w:pPr>
     <w:r>
       <w:rPr>
-        <w:rStyle w:val="PageNumber"/>
+        <w:rStyle w:val="a6"/>
       </w:rPr>
       <w:fldChar w:fldCharType="begin"/>
     </w:r>
     <w:r>
       <w:rPr>
-        <w:rStyle w:val="PageNumber"/>
+        <w:rStyle w:val="a6"/>
       </w:rPr>
       <w:instrText xml:space="preserve">PAGE  </w:instrText>
     </w:r>
     <w:r>
       <w:rPr>
-        <w:rStyle w:val="PageNumber"/>
+        <w:rStyle w:val="a6"/>
       </w:rPr>
       <w:fldChar w:fldCharType="end"/>
     </w:r>
   </w:p>
   <w:p>
     <w:pPr>
-      <w:pStyle w:val="Footer"/>
+      <w:pStyle w:val="a5"/>
       <w:ind w:right="360"/>
     </w:pPr>
   </w:p>
@@ -12791,47 +12888,47 @@
 <w:ftr xmlns:wpc="http://schemas.microsoft.com/office/word/2010/wordprocessingCanvas" xmlns:cx="http://schemas.microsoft.com/office/drawing/2014/chartex" xmlns:cx1="http://schemas.microsoft.com/office/drawing/2015/9/8/chartex" xmlns:cx2="http://schemas.microsoft.com/office/drawing/2015/10/21/chartex" xmlns:cx3="http://schemas.microsoft.com/office/drawing/2016/5/9/chartex" xmlns:cx4="http://schemas.microsoft.com/office/drawing/2016/5/10/chartex" xmlns:cx5="http://schemas.microsoft.com/office/drawing/2016/5/11/chartex" xmlns:cx6="http://schemas.microsoft.com/office/drawing/2016/5/12/chartex" xmlns:cx7="http://schemas.microsoft.com/office/drawing/2016/5/13/chartex" xmlns:cx8="http://schemas.microsoft.com/office/drawing/2016/5/14/chartex" xmlns:mc="http://schemas.openxmlformats.org/markup-compatibility/2006" xmlns:aink="http://schemas.microsoft.com/office/drawing/2016/ink" xmlns:am3d="http://schemas.microsoft.com/office/drawing/2017/model3d" xmlns:o="urn:schemas-microsoft-com:office:office" xmlns:oel="http://schemas.microsoft.com/office/2019/extlst" xmlns:r="http://schemas.openxmlformats.org/officeDocument/2006/relationships" xmlns:m="http://schemas.openxmlformats.org/officeDocument/2006/math" xmlns:v="urn:schemas-microsoft-com:vml" xmlns:wp14="http://schemas.microsoft.com/office/word/2010/wordprocessingDrawing" xmlns:wp="http://schemas.openxmlformats.org/drawingml/2006/wordprocessingDrawing" xmlns:w10="urn:schemas-microsoft-com:office:word" xmlns:w="http://schemas.openxmlformats.org/wordprocessingml/2006/main" xmlns:w14="http://schemas.microsoft.com/office/word/2010/wordml" xmlns:w15="http://schemas.microsoft.com/office/word/2012/wordml" xmlns:w16cex="http://schemas.microsoft.com/office/word/2018/wordml/cex" xmlns:w16cid="http://schemas.microsoft.com/office/word/2016/wordml/cid" xmlns:w16="http://schemas.microsoft.com/office/word/2018/wordml" xmlns:w16sdtdh="http://schemas.microsoft.com/office/word/2020/wordml/sdtdatahash" xmlns:w16se="http://schemas.microsoft.com/office/word/2015/wordml/symex" xmlns:wpg="http://schemas.microsoft.com/office/word/2010/wordprocessingGroup" xmlns:wpi="http://schemas.microsoft.com/office/word/2010/wordprocessingInk" xmlns:wne="http://schemas.microsoft.com/office/word/2006/wordml" xmlns:wps="http://schemas.microsoft.com/office/word/2010/wordprocessingShape" mc:Ignorable="w14 w15 w16se w16cid w16 w16cex w16sdtdh wp14">
   <w:p>
     <w:pPr>
-      <w:pStyle w:val="Footer"/>
+      <w:pStyle w:val="a5"/>
       <w:framePr w:wrap="around" w:vAnchor="text" w:hAnchor="margin" w:xAlign="right" w:y="1"/>
       <w:rPr>
-        <w:rStyle w:val="PageNumber"/>
+        <w:rStyle w:val="a6"/>
       </w:rPr>
     </w:pPr>
     <w:r>
       <w:rPr>
-        <w:rStyle w:val="PageNumber"/>
+        <w:rStyle w:val="a6"/>
       </w:rPr>
       <w:fldChar w:fldCharType="begin"/>
     </w:r>
     <w:r>
       <w:rPr>
-        <w:rStyle w:val="PageNumber"/>
+        <w:rStyle w:val="a6"/>
       </w:rPr>
       <w:instrText xml:space="preserve">PAGE  </w:instrText>
     </w:r>
     <w:r>
       <w:rPr>
-        <w:rStyle w:val="PageNumber"/>
+        <w:rStyle w:val="a6"/>
       </w:rPr>
       <w:fldChar w:fldCharType="separate"/>
     </w:r>
     <w:r>
       <w:rPr>
-        <w:rStyle w:val="PageNumber"/>
+        <w:rStyle w:val="a6"/>
         <w:noProof/>
       </w:rPr>
       <w:t>1</w:t>
     </w:r>
     <w:r>
       <w:rPr>
-        <w:rStyle w:val="PageNumber"/>
+        <w:rStyle w:val="a6"/>
       </w:rPr>
       <w:fldChar w:fldCharType="end"/>
     </w:r>
   </w:p>
   <w:p>
     <w:pPr>
-      <w:pStyle w:val="Footer"/>
+      <w:pStyle w:val="a5"/>
       <w:tabs>
         <w:tab w:val="clear" w:pos="8306"/>
         <w:tab w:val="right" w:pos="7920"/>
@@ -12950,6 +13047,24 @@
       <w:fldChar w:fldCharType="separate"/>
     </w:r>
     <w:r>
+      <w:fldChar w:fldCharType="begin"/>
+    </w:r>
+    <w:r>
+      <w:instrText xml:space="preserve"> INCLUDEPICTURE  "https://auebgr-my.sharepoint.com/personal/Documents and Settings/karavangeli.v/Desktop/logos/logos site/EPEDBM-GR AM.jpg" \* MERGEFORMATINET </w:instrText>
+    </w:r>
+    <w:r>
+      <w:fldChar w:fldCharType="separate"/>
+    </w:r>
+    <w:r>
+      <w:fldChar w:fldCharType="begin"/>
+    </w:r>
+    <w:r>
+      <w:instrText xml:space="preserve"> INCLUDEPICTURE  "https://auebgr-my.sharepoint.com/personal/Documents and Settings/karavangeli.v/Desktop/logos/logos site/EPEDBM-GR AM.jpg" \* MERGEFORMATINET </w:instrText>
+    </w:r>
+    <w:r>
+      <w:fldChar w:fldCharType="separate"/>
+    </w:r>
+    <w:r>
       <w:pict w14:anchorId="007F145D">
         <v:shapetype id="_x0000_t75" coordsize="21600,21600" o:spt="75" o:preferrelative="t" path="m@4@5l@4@11@9@11@9@5xe" filled="f" stroked="f">
           <v:stroke joinstyle="miter"/>
@@ -12970,10 +13085,16 @@
           <v:path o:extrusionok="f" gradientshapeok="t" o:connecttype="rect"/>
           <o:lock v:ext="edit" aspectratio="t"/>
         </v:shapetype>
-        <v:shape id="_x0000_i1025" type="#_x0000_t75" style="width:441.2pt;height:59.2pt">
+        <v:shape id="_x0000_i1025" type="#_x0000_t75" style="width:441pt;height:59.4pt">
           <v:imagedata r:id="rId1" r:href="rId2"/>
         </v:shape>
       </w:pict>
+    </w:r>
+    <w:r>
+      <w:fldChar w:fldCharType="end"/>
+    </w:r>
+    <w:r>
+      <w:fldChar w:fldCharType="end"/>
     </w:r>
     <w:r>
       <w:fldChar w:fldCharType="end"/>
@@ -13016,34 +13137,34 @@
 <w:ftr xmlns:wpc="http://schemas.microsoft.com/office/word/2010/wordprocessingCanvas" xmlns:cx="http://schemas.microsoft.com/office/drawing/2014/chartex" xmlns:cx1="http://schemas.microsoft.com/office/drawing/2015/9/8/chartex" xmlns:cx2="http://schemas.microsoft.com/office/drawing/2015/10/21/chartex" xmlns:cx3="http://schemas.microsoft.com/office/drawing/2016/5/9/chartex" xmlns:cx4="http://schemas.microsoft.com/office/drawing/2016/5/10/chartex" xmlns:cx5="http://schemas.microsoft.com/office/drawing/2016/5/11/chartex" xmlns:cx6="http://schemas.microsoft.com/office/drawing/2016/5/12/chartex" xmlns:cx7="http://schemas.microsoft.com/office/drawing/2016/5/13/chartex" xmlns:cx8="http://schemas.microsoft.com/office/drawing/2016/5/14/chartex" xmlns:mc="http://schemas.openxmlformats.org/markup-compatibility/2006" xmlns:aink="http://schemas.microsoft.com/office/drawing/2016/ink" xmlns:am3d="http://schemas.microsoft.com/office/drawing/2017/model3d" xmlns:o="urn:schemas-microsoft-com:office:office" xmlns:oel="http://schemas.microsoft.com/office/2019/extlst" xmlns:r="http://schemas.openxmlformats.org/officeDocument/2006/relationships" xmlns:m="http://schemas.openxmlformats.org/officeDocument/2006/math" xmlns:v="urn:schemas-microsoft-com:vml" xmlns:wp14="http://schemas.microsoft.com/office/word/2010/wordprocessingDrawing" xmlns:wp="http://schemas.openxmlformats.org/drawingml/2006/wordprocessingDrawing" xmlns:w10="urn:schemas-microsoft-com:office:word" xmlns:w="http://schemas.openxmlformats.org/wordprocessingml/2006/main" xmlns:w14="http://schemas.microsoft.com/office/word/2010/wordml" xmlns:w15="http://schemas.microsoft.com/office/word/2012/wordml" xmlns:w16cex="http://schemas.microsoft.com/office/word/2018/wordml/cex" xmlns:w16cid="http://schemas.microsoft.com/office/word/2016/wordml/cid" xmlns:w16="http://schemas.microsoft.com/office/word/2018/wordml" xmlns:w16sdtdh="http://schemas.microsoft.com/office/word/2020/wordml/sdtdatahash" xmlns:w16se="http://schemas.microsoft.com/office/word/2015/wordml/symex" xmlns:wpg="http://schemas.microsoft.com/office/word/2010/wordprocessingGroup" xmlns:wpi="http://schemas.microsoft.com/office/word/2010/wordprocessingInk" xmlns:wne="http://schemas.microsoft.com/office/word/2006/wordml" xmlns:wps="http://schemas.microsoft.com/office/word/2010/wordprocessingShape" mc:Ignorable="w14 w15 w16se w16cid w16 w16cex w16sdtdh wp14">
   <w:p>
     <w:pPr>
-      <w:pStyle w:val="Footer"/>
+      <w:pStyle w:val="a5"/>
       <w:framePr w:wrap="around" w:vAnchor="text" w:hAnchor="margin" w:xAlign="right" w:y="1"/>
       <w:rPr>
-        <w:rStyle w:val="PageNumber"/>
+        <w:rStyle w:val="a6"/>
       </w:rPr>
     </w:pPr>
     <w:r>
       <w:rPr>
-        <w:rStyle w:val="PageNumber"/>
+        <w:rStyle w:val="a6"/>
       </w:rPr>
       <w:fldChar w:fldCharType="begin"/>
     </w:r>
     <w:r>
       <w:rPr>
-        <w:rStyle w:val="PageNumber"/>
+        <w:rStyle w:val="a6"/>
       </w:rPr>
       <w:instrText xml:space="preserve">PAGE  </w:instrText>
     </w:r>
     <w:r>
       <w:rPr>
-        <w:rStyle w:val="PageNumber"/>
+        <w:rStyle w:val="a6"/>
       </w:rPr>
       <w:fldChar w:fldCharType="end"/>
     </w:r>
   </w:p>
   <w:p>
     <w:pPr>
-      <w:pStyle w:val="Footer"/>
+      <w:pStyle w:val="a5"/>
       <w:ind w:right="360"/>
     </w:pPr>
   </w:p>
@@ -13054,47 +13175,47 @@
 <w:ftr xmlns:wpc="http://schemas.microsoft.com/office/word/2010/wordprocessingCanvas" xmlns:cx="http://schemas.microsoft.com/office/drawing/2014/chartex" xmlns:cx1="http://schemas.microsoft.com/office/drawing/2015/9/8/chartex" xmlns:cx2="http://schemas.microsoft.com/office/drawing/2015/10/21/chartex" xmlns:cx3="http://schemas.microsoft.com/office/drawing/2016/5/9/chartex" xmlns:cx4="http://schemas.microsoft.com/office/drawing/2016/5/10/chartex" xmlns:cx5="http://schemas.microsoft.com/office/drawing/2016/5/11/chartex" xmlns:cx6="http://schemas.microsoft.com/office/drawing/2016/5/12/chartex" xmlns:cx7="http://schemas.microsoft.com/office/drawing/2016/5/13/chartex" xmlns:cx8="http://schemas.microsoft.com/office/drawing/2016/5/14/chartex" xmlns:mc="http://schemas.openxmlformats.org/markup-compatibility/2006" xmlns:aink="http://schemas.microsoft.com/office/drawing/2016/ink" xmlns:am3d="http://schemas.microsoft.com/office/drawing/2017/model3d" xmlns:o="urn:schemas-microsoft-com:office:office" xmlns:oel="http://schemas.microsoft.com/office/2019/extlst" xmlns:r="http://schemas.openxmlformats.org/officeDocument/2006/relationships" xmlns:m="http://schemas.openxmlformats.org/officeDocument/2006/math" xmlns:v="urn:schemas-microsoft-com:vml" xmlns:wp14="http://schemas.microsoft.com/office/word/2010/wordprocessingDrawing" xmlns:wp="http://schemas.openxmlformats.org/drawingml/2006/wordprocessingDrawing" xmlns:w10="urn:schemas-microsoft-com:office:word" xmlns:w="http://schemas.openxmlformats.org/wordprocessingml/2006/main" xmlns:w14="http://schemas.microsoft.com/office/word/2010/wordml" xmlns:w15="http://schemas.microsoft.com/office/word/2012/wordml" xmlns:w16cex="http://schemas.microsoft.com/office/word/2018/wordml/cex" xmlns:w16cid="http://schemas.microsoft.com/office/word/2016/wordml/cid" xmlns:w16="http://schemas.microsoft.com/office/word/2018/wordml" xmlns:w16sdtdh="http://schemas.microsoft.com/office/word/2020/wordml/sdtdatahash" xmlns:w16se="http://schemas.microsoft.com/office/word/2015/wordml/symex" xmlns:wpg="http://schemas.microsoft.com/office/word/2010/wordprocessingGroup" xmlns:wpi="http://schemas.microsoft.com/office/word/2010/wordprocessingInk" xmlns:wne="http://schemas.microsoft.com/office/word/2006/wordml" xmlns:wps="http://schemas.microsoft.com/office/word/2010/wordprocessingShape" mc:Ignorable="w14 w15 w16se w16cid w16 w16cex w16sdtdh wp14">
   <w:p>
     <w:pPr>
-      <w:pStyle w:val="Footer"/>
+      <w:pStyle w:val="a5"/>
       <w:framePr w:wrap="around" w:vAnchor="text" w:hAnchor="margin" w:xAlign="right" w:y="1"/>
       <w:rPr>
-        <w:rStyle w:val="PageNumber"/>
+        <w:rStyle w:val="a6"/>
       </w:rPr>
     </w:pPr>
     <w:r>
       <w:rPr>
-        <w:rStyle w:val="PageNumber"/>
+        <w:rStyle w:val="a6"/>
       </w:rPr>
       <w:fldChar w:fldCharType="begin"/>
     </w:r>
     <w:r>
       <w:rPr>
-        <w:rStyle w:val="PageNumber"/>
+        <w:rStyle w:val="a6"/>
       </w:rPr>
       <w:instrText xml:space="preserve">PAGE  </w:instrText>
     </w:r>
     <w:r>
       <w:rPr>
-        <w:rStyle w:val="PageNumber"/>
+        <w:rStyle w:val="a6"/>
       </w:rPr>
       <w:fldChar w:fldCharType="separate"/>
     </w:r>
     <w:r>
       <w:rPr>
-        <w:rStyle w:val="PageNumber"/>
+        <w:rStyle w:val="a6"/>
         <w:noProof/>
       </w:rPr>
       <w:t>5</w:t>
     </w:r>
     <w:r>
       <w:rPr>
-        <w:rStyle w:val="PageNumber"/>
+        <w:rStyle w:val="a6"/>
       </w:rPr>
       <w:fldChar w:fldCharType="end"/>
     </w:r>
   </w:p>
   <w:p>
     <w:pPr>
-      <w:pStyle w:val="Footer"/>
+      <w:pStyle w:val="a5"/>
       <w:tabs>
         <w:tab w:val="clear" w:pos="8306"/>
         <w:tab w:val="right" w:pos="7920"/>
@@ -13146,10 +13267,10 @@
           <v:path o:extrusionok="f" gradientshapeok="t" o:connecttype="rect"/>
           <o:lock v:ext="edit" aspectratio="t"/>
         </v:shapetype>
-        <v:shape id="_x0000_i1026" type="#_x0000_t75" style="width:428.05pt;height:55.55pt">
+        <v:shape id="_x0000_i1026" type="#_x0000_t75" style="width:428.4pt;height:55.8pt">
           <v:imagedata r:id="rId1" o:title=""/>
         </v:shape>
-        <o:OLEObject Type="Embed" ProgID="MSPhotoEd.3" ShapeID="_x0000_i1026" DrawAspect="Content" ObjectID="_1739167733" r:id="rId2"/>
+        <o:OLEObject Type="Embed" ProgID="MSPhotoEd.3" ShapeID="_x0000_i1026" DrawAspect="Content" ObjectID="_1740247846" r:id="rId2"/>
       </w:object>
     </w:r>
     <w:r>
@@ -13178,14 +13299,14 @@
   <w:footnote w:id="1">
     <w:p>
       <w:pPr>
-        <w:pStyle w:val="FootnoteText"/>
+        <w:pStyle w:val="aa"/>
         <w:rPr>
           <w:color w:val="FF0000"/>
         </w:rPr>
       </w:pPr>
       <w:r>
         <w:rPr>
-          <w:rStyle w:val="FootnoteReference"/>
+          <w:rStyle w:val="af2"/>
           <w:color w:val="FF0000"/>
         </w:rPr>
         <w:footnoteRef/>
@@ -13243,37 +13364,14 @@
   <w:footnote w:id="2">
     <w:p>
       <w:pPr>
-        <w:pStyle w:val="FootnoteText"/>
+        <w:pStyle w:val="aa"/>
         <w:rPr>
           <w:color w:val="FF0000"/>
         </w:rPr>
       </w:pPr>
       <w:r>
         <w:rPr>
-          <w:rStyle w:val="FootnoteReference"/>
-          <w:color w:val="FF0000"/>
-        </w:rPr>
-        <w:footnoteRef/>
-      </w:r>
-      <w:r>
-        <w:rPr>
-          <w:color w:val="FF0000"/>
-        </w:rPr>
-        <w:t xml:space="preserve"> Στο τελικό παραδοτέο αφαιρέστε όλα τα σχόλια/επεξηγήσεις με κόκκινα γράμματα.</w:t>
-      </w:r>
-    </w:p>
-  </w:footnote>
-  <w:footnote w:id="3">
-    <w:p>
-      <w:pPr>
-        <w:pStyle w:val="FootnoteText"/>
-        <w:rPr>
-          <w:color w:val="FF0000"/>
-        </w:rPr>
-      </w:pPr>
-      <w:r>
-        <w:rPr>
-          <w:rStyle w:val="FootnoteReference"/>
+          <w:rStyle w:val="af2"/>
           <w:color w:val="FF0000"/>
         </w:rPr>
         <w:footnoteRef/>
@@ -13304,17 +13402,17 @@
       </w:r>
     </w:p>
   </w:footnote>
-  <w:footnote w:id="4">
+  <w:footnote w:id="3">
     <w:p>
       <w:pPr>
-        <w:pStyle w:val="FootnoteText"/>
+        <w:pStyle w:val="aa"/>
         <w:rPr>
           <w:color w:val="FF0000"/>
         </w:rPr>
       </w:pPr>
       <w:r>
         <w:rPr>
-          <w:rStyle w:val="FootnoteReference"/>
+          <w:rStyle w:val="af2"/>
           <w:color w:val="FF0000"/>
         </w:rPr>
         <w:footnoteRef/>
@@ -13333,17 +13431,17 @@
       </w:r>
     </w:p>
   </w:footnote>
-  <w:footnote w:id="5">
+  <w:footnote w:id="4">
     <w:p>
       <w:pPr>
-        <w:pStyle w:val="FootnoteText"/>
+        <w:pStyle w:val="aa"/>
         <w:rPr>
           <w:color w:val="FF0000"/>
         </w:rPr>
       </w:pPr>
       <w:r>
         <w:rPr>
-          <w:rStyle w:val="FootnoteReference"/>
+          <w:rStyle w:val="af2"/>
           <w:color w:val="FF0000"/>
         </w:rPr>
         <w:footnoteRef/>
@@ -13363,7 +13461,7 @@
     </w:p>
     <w:p>
       <w:pPr>
-        <w:pStyle w:val="FootnoteText"/>
+        <w:pStyle w:val="aa"/>
       </w:pPr>
     </w:p>
   </w:footnote>
@@ -13374,7 +13472,7 @@
 <w:hdr xmlns:wpc="http://schemas.microsoft.com/office/word/2010/wordprocessingCanvas" xmlns:cx="http://schemas.microsoft.com/office/drawing/2014/chartex" xmlns:cx1="http://schemas.microsoft.com/office/drawing/2015/9/8/chartex" xmlns:cx2="http://schemas.microsoft.com/office/drawing/2015/10/21/chartex" xmlns:cx3="http://schemas.microsoft.com/office/drawing/2016/5/9/chartex" xmlns:cx4="http://schemas.microsoft.com/office/drawing/2016/5/10/chartex" xmlns:cx5="http://schemas.microsoft.com/office/drawing/2016/5/11/chartex" xmlns:cx6="http://schemas.microsoft.com/office/drawing/2016/5/12/chartex" xmlns:cx7="http://schemas.microsoft.com/office/drawing/2016/5/13/chartex" xmlns:cx8="http://schemas.microsoft.com/office/drawing/2016/5/14/chartex" xmlns:mc="http://schemas.openxmlformats.org/markup-compatibility/2006" xmlns:aink="http://schemas.microsoft.com/office/drawing/2016/ink" xmlns:am3d="http://schemas.microsoft.com/office/drawing/2017/model3d" xmlns:o="urn:schemas-microsoft-com:office:office" xmlns:oel="http://schemas.microsoft.com/office/2019/extlst" xmlns:r="http://schemas.openxmlformats.org/officeDocument/2006/relationships" xmlns:m="http://schemas.openxmlformats.org/officeDocument/2006/math" xmlns:v="urn:schemas-microsoft-com:vml" xmlns:wp14="http://schemas.microsoft.com/office/word/2010/wordprocessingDrawing" xmlns:wp="http://schemas.openxmlformats.org/drawingml/2006/wordprocessingDrawing" xmlns:w10="urn:schemas-microsoft-com:office:word" xmlns:w="http://schemas.openxmlformats.org/wordprocessingml/2006/main" xmlns:w14="http://schemas.microsoft.com/office/word/2010/wordml" xmlns:w15="http://schemas.microsoft.com/office/word/2012/wordml" xmlns:w16cex="http://schemas.microsoft.com/office/word/2018/wordml/cex" xmlns:w16cid="http://schemas.microsoft.com/office/word/2016/wordml/cid" xmlns:w16="http://schemas.microsoft.com/office/word/2018/wordml" xmlns:w16sdtdh="http://schemas.microsoft.com/office/word/2020/wordml/sdtdatahash" xmlns:w16se="http://schemas.microsoft.com/office/word/2015/wordml/symex" xmlns:wpg="http://schemas.microsoft.com/office/word/2010/wordprocessingGroup" xmlns:wpi="http://schemas.microsoft.com/office/word/2010/wordprocessingInk" xmlns:wne="http://schemas.microsoft.com/office/word/2006/wordml" xmlns:wps="http://schemas.microsoft.com/office/word/2010/wordprocessingShape" mc:Ignorable="w14 w15 w16se w16cid w16 w16cex w16sdtdh wp14">
   <w:p>
     <w:pPr>
-      <w:pStyle w:val="Header"/>
+      <w:pStyle w:val="ab"/>
     </w:pPr>
   </w:p>
 </w:hdr>
@@ -13481,7 +13579,7 @@
         </w:tcPr>
         <w:p>
           <w:pPr>
-            <w:pStyle w:val="Header"/>
+            <w:pStyle w:val="ab"/>
             <w:tabs>
               <w:tab w:val="clear" w:pos="4153"/>
               <w:tab w:val="center" w:pos="3600"/>
@@ -13519,7 +13617,7 @@
         </w:p>
         <w:p>
           <w:pPr>
-            <w:pStyle w:val="Header"/>
+            <w:pStyle w:val="ab"/>
             <w:tabs>
               <w:tab w:val="clear" w:pos="4153"/>
               <w:tab w:val="center" w:pos="3600"/>
@@ -13589,7 +13687,7 @@
         </w:p>
         <w:p>
           <w:pPr>
-            <w:pStyle w:val="Header"/>
+            <w:pStyle w:val="ab"/>
             <w:tabs>
               <w:tab w:val="clear" w:pos="4153"/>
               <w:tab w:val="center" w:pos="3600"/>
@@ -13614,7 +13712,7 @@
   </w:tbl>
   <w:p>
     <w:pPr>
-      <w:pStyle w:val="Header"/>
+      <w:pStyle w:val="ab"/>
       <w:tabs>
         <w:tab w:val="clear" w:pos="4153"/>
         <w:tab w:val="center" w:pos="3600"/>
@@ -13656,7 +13754,7 @@
         </w:tcPr>
         <w:p>
           <w:pPr>
-            <w:pStyle w:val="Header"/>
+            <w:pStyle w:val="ab"/>
             <w:tabs>
               <w:tab w:val="clear" w:pos="4153"/>
               <w:tab w:val="left" w:pos="-2340"/>
@@ -13679,7 +13777,7 @@
         </w:p>
         <w:p>
           <w:pPr>
-            <w:pStyle w:val="Header"/>
+            <w:pStyle w:val="ab"/>
             <w:tabs>
               <w:tab w:val="clear" w:pos="4153"/>
               <w:tab w:val="center" w:pos="3600"/>
@@ -13707,7 +13805,7 @@
         </w:tcPr>
         <w:p>
           <w:pPr>
-            <w:pStyle w:val="Header"/>
+            <w:pStyle w:val="ab"/>
             <w:tabs>
               <w:tab w:val="clear" w:pos="4153"/>
               <w:tab w:val="center" w:pos="3600"/>
@@ -13727,7 +13825,7 @@
         </w:tcPr>
         <w:p>
           <w:pPr>
-            <w:pStyle w:val="Header"/>
+            <w:pStyle w:val="ab"/>
             <w:tabs>
               <w:tab w:val="clear" w:pos="4153"/>
               <w:tab w:val="center" w:pos="3600"/>
@@ -13749,7 +13847,7 @@
         </w:p>
         <w:p>
           <w:pPr>
-            <w:pStyle w:val="Header"/>
+            <w:pStyle w:val="ab"/>
             <w:tabs>
               <w:tab w:val="clear" w:pos="4153"/>
               <w:tab w:val="center" w:pos="3600"/>
@@ -13771,7 +13869,7 @@
         </w:p>
         <w:p>
           <w:pPr>
-            <w:pStyle w:val="Header"/>
+            <w:pStyle w:val="ab"/>
             <w:tabs>
               <w:tab w:val="clear" w:pos="4153"/>
               <w:tab w:val="center" w:pos="3600"/>
@@ -13802,7 +13900,7 @@
   </w:tbl>
   <w:p>
     <w:pPr>
-      <w:pStyle w:val="Header"/>
+      <w:pStyle w:val="ab"/>
     </w:pPr>
   </w:p>
 </w:hdr>
@@ -13921,7 +14019,7 @@
         </w:tcPr>
         <w:p>
           <w:pPr>
-            <w:pStyle w:val="Header"/>
+            <w:pStyle w:val="ab"/>
             <w:tabs>
               <w:tab w:val="clear" w:pos="4153"/>
               <w:tab w:val="center" w:pos="3600"/>
@@ -13962,7 +14060,7 @@
         </w:p>
         <w:p>
           <w:pPr>
-            <w:pStyle w:val="Header"/>
+            <w:pStyle w:val="ab"/>
             <w:tabs>
               <w:tab w:val="clear" w:pos="4153"/>
               <w:tab w:val="center" w:pos="3600"/>
@@ -13990,7 +14088,7 @@
   </w:tbl>
   <w:p>
     <w:pPr>
-      <w:pStyle w:val="Header"/>
+      <w:pStyle w:val="ab"/>
       <w:tabs>
         <w:tab w:val="clear" w:pos="4153"/>
         <w:tab w:val="center" w:pos="3600"/>
@@ -14032,7 +14130,7 @@
         </w:tcPr>
         <w:p>
           <w:pPr>
-            <w:pStyle w:val="Header"/>
+            <w:pStyle w:val="ab"/>
             <w:tabs>
               <w:tab w:val="clear" w:pos="4153"/>
               <w:tab w:val="left" w:pos="-2340"/>
@@ -14055,7 +14153,7 @@
         </w:p>
         <w:p>
           <w:pPr>
-            <w:pStyle w:val="Header"/>
+            <w:pStyle w:val="ab"/>
             <w:tabs>
               <w:tab w:val="clear" w:pos="4153"/>
               <w:tab w:val="center" w:pos="3600"/>
@@ -14083,7 +14181,7 @@
         </w:tcPr>
         <w:p>
           <w:pPr>
-            <w:pStyle w:val="Header"/>
+            <w:pStyle w:val="ab"/>
             <w:tabs>
               <w:tab w:val="clear" w:pos="4153"/>
               <w:tab w:val="center" w:pos="3600"/>
@@ -14103,7 +14201,7 @@
         </w:tcPr>
         <w:p>
           <w:pPr>
-            <w:pStyle w:val="Header"/>
+            <w:pStyle w:val="ab"/>
             <w:tabs>
               <w:tab w:val="clear" w:pos="4153"/>
               <w:tab w:val="center" w:pos="3600"/>
@@ -14125,7 +14223,7 @@
         </w:p>
         <w:p>
           <w:pPr>
-            <w:pStyle w:val="Header"/>
+            <w:pStyle w:val="ab"/>
             <w:tabs>
               <w:tab w:val="clear" w:pos="4153"/>
               <w:tab w:val="center" w:pos="3600"/>
@@ -14147,7 +14245,7 @@
         </w:p>
         <w:p>
           <w:pPr>
-            <w:pStyle w:val="Header"/>
+            <w:pStyle w:val="ab"/>
             <w:tabs>
               <w:tab w:val="clear" w:pos="4153"/>
               <w:tab w:val="center" w:pos="3600"/>
@@ -14178,7 +14276,7 @@
   </w:tbl>
   <w:p>
     <w:pPr>
-      <w:pStyle w:val="Header"/>
+      <w:pStyle w:val="ab"/>
     </w:pPr>
   </w:p>
 </w:hdr>
@@ -14862,7 +14960,7 @@
     <w:lvl w:ilvl="0">
       <w:start w:val="1"/>
       <w:numFmt w:val="decimal"/>
-      <w:pStyle w:val="EndnoteText"/>
+      <w:pStyle w:val="a"/>
       <w:lvlText w:val="%1."/>
       <w:lvlJc w:val="left"/>
       <w:pPr>
@@ -15709,7 +15807,7 @@
     <w:rPrDefault>
       <w:rPr>
         <w:rFonts w:ascii="Calibri" w:eastAsia="Calibri" w:hAnsi="Calibri" w:cs="Times New Roman"/>
-        <w:lang w:val="en-GB" w:eastAsia="en-GB" w:bidi="ar-SA"/>
+        <w:lang w:val="el-GR" w:eastAsia="el-GR" w:bidi="ar-SA"/>
       </w:rPr>
     </w:rPrDefault>
     <w:pPrDefault/>
@@ -16092,19 +16190,19 @@
     <w:lsdException w:name="Unresolved Mention" w:semiHidden="1" w:unhideWhenUsed="1"/>
     <w:lsdException w:name="Smart Link" w:semiHidden="1" w:unhideWhenUsed="1"/>
   </w:latentStyles>
-  <w:style w:type="paragraph" w:default="1" w:styleId="Normal">
+  <w:style w:type="paragraph" w:default="1" w:styleId="a0">
     <w:name w:val="Normal"/>
     <w:qFormat/>
     <w:rPr>
       <w:rFonts w:ascii="Times New Roman" w:eastAsia="Times New Roman" w:hAnsi="Times New Roman"/>
-      <w:lang w:val="el-GR" w:eastAsia="en-US"/>
+      <w:lang w:eastAsia="en-US"/>
     </w:rPr>
   </w:style>
-  <w:style w:type="paragraph" w:styleId="Heading1">
+  <w:style w:type="paragraph" w:styleId="1">
     <w:name w:val="heading 1"/>
     <w:aliases w:val="ICIS_Eπικεφαλίδα 1,_επικεφαλίδα 1,Section Heading,Section,chaptertext,Overskrift1,Hoofdstuk,MainHeader,Main Secti,H1,Head1,Heading apps,h1,BMS Heading 1,H11,H12,H13,H14,H15,H16,H17,Outline1,Level 1 Topic Heading,Heading 0,Header1,H111,H112"/>
-    <w:basedOn w:val="Normal"/>
-    <w:next w:val="Normal"/>
+    <w:basedOn w:val="a0"/>
+    <w:next w:val="a0"/>
     <w:qFormat/>
     <w:pPr>
       <w:keepNext/>
@@ -16118,11 +16216,11 @@
       <w:sz w:val="28"/>
     </w:rPr>
   </w:style>
-  <w:style w:type="paragraph" w:styleId="Heading2">
+  <w:style w:type="paragraph" w:styleId="2">
     <w:name w:val="heading 2"/>
     <w:aliases w:val="ICIS_Eπικεφαλίδα 2,_επικεφαλίδα 2,Reset numbering,Overskrift2,h2,H2,Sub Sect 1.1,1.2,1.3,H21,H22,H211,H23,H212,H221,H2111,H24,H213,H222,H2112,H231,H2121,H2211,H21111,H25,H26,H214,H223,H2113,H27,H215,H224,H2114,H28,H216,H225,H2115,H232,H241"/>
-    <w:basedOn w:val="Normal"/>
-    <w:next w:val="Normal"/>
+    <w:basedOn w:val="a0"/>
+    <w:next w:val="a0"/>
     <w:qFormat/>
     <w:pPr>
       <w:keepNext/>
@@ -16136,11 +16234,11 @@
       <w:sz w:val="24"/>
     </w:rPr>
   </w:style>
-  <w:style w:type="paragraph" w:styleId="Heading3">
+  <w:style w:type="paragraph" w:styleId="3">
     <w:name w:val="heading 3"/>
     <w:aliases w:val="ICIS_Επικεφαλίδα 3,_επικεφαλίδα 3,Level 1 - 1,h3,3 bullet,b,2,H3,3m,Head 3,1.2.3.,H31,H32,H311,h31,H33,H312,h32,H321,H3111,h311,H34,H313,h33,H35,H314,h34,H36,H315,h35,H322,H3112,h312,H331,H3121,h321,H341,H3131,h331,H351,H3141,h341,H37,H316"/>
-    <w:basedOn w:val="Normal"/>
-    <w:next w:val="Normal"/>
+    <w:basedOn w:val="a0"/>
+    <w:next w:val="a0"/>
     <w:qFormat/>
     <w:pPr>
       <w:keepNext/>
@@ -16152,11 +16250,11 @@
       <w:sz w:val="24"/>
     </w:rPr>
   </w:style>
-  <w:style w:type="paragraph" w:styleId="Heading4">
+  <w:style w:type="paragraph" w:styleId="4">
     <w:name w:val="heading 4"/>
     <w:aliases w:val="ICIS_Επικεφαλίδα 4,h4,H4,H41,h41,H42,H411,h42,H43,H412,h411,H421,H4111,h43,H44,H413,h44,H45,H414,h45,H46,H415,h412,H422,H4112,h421,H431,H4121,h431,H441,H4131,h441,H451,H4141,h46,H47,H416,h413,H423,H4113,h422,H432,H4122,h432,H442,H4132,h442"/>
-    <w:basedOn w:val="Normal"/>
-    <w:next w:val="Normal"/>
+    <w:basedOn w:val="a0"/>
+    <w:next w:val="a0"/>
     <w:qFormat/>
     <w:pPr>
       <w:keepNext/>
@@ -16173,11 +16271,11 @@
       <w:color w:val="4F81BD"/>
     </w:rPr>
   </w:style>
-  <w:style w:type="paragraph" w:styleId="Heading5">
+  <w:style w:type="paragraph" w:styleId="5">
     <w:name w:val="heading 5"/>
     <w:aliases w:val="Level 3 - i,Block Label,sub-bullet,h5,H5,H51,ASAPHeading 5,Ref Heading 2,rh2,Second Subheading,Ref Heading 21,rh21,h51,Second Subheading1,Ref Heading 22,rh22,H52,Ref Heading 23,rh23,H53,h52,Second Subheading2,Ref Heading 24,rh24,H54,rh25"/>
-    <w:basedOn w:val="Normal"/>
-    <w:next w:val="Normal"/>
+    <w:basedOn w:val="a0"/>
+    <w:next w:val="a0"/>
     <w:qFormat/>
     <w:pPr>
       <w:spacing w:before="240" w:after="60"/>
@@ -16188,11 +16286,11 @@
       <w:sz w:val="22"/>
     </w:rPr>
   </w:style>
-  <w:style w:type="paragraph" w:styleId="Heading6">
+  <w:style w:type="paragraph" w:styleId="6">
     <w:name w:val="heading 6"/>
     <w:aliases w:val="Legal Level 1.,sub-dash,sd,5,f,H6,ASAPHeading 6,h6,Ref Heading 3,rh3,Third Subheading,Ref Heading 31,rh31,Ref Heading 32,rh32,h61,Third Subheading1,Ref Heading 33,rh33,Ref Heading 34,rh34,h62,Third Subheading2,Ref Heading 35,rh35,rh36,rh37"/>
-    <w:basedOn w:val="Normal"/>
-    <w:next w:val="Normal"/>
+    <w:basedOn w:val="a0"/>
+    <w:next w:val="a0"/>
     <w:qFormat/>
     <w:pPr>
       <w:spacing w:before="240" w:after="60"/>
@@ -16203,11 +16301,11 @@
       <w:sz w:val="22"/>
     </w:rPr>
   </w:style>
-  <w:style w:type="paragraph" w:styleId="Heading7">
+  <w:style w:type="paragraph" w:styleId="7">
     <w:name w:val="heading 7"/>
     <w:aliases w:val="Legal Level 1.1.,ASAPHeading 7,not Kinhill,not Kinhill1"/>
-    <w:basedOn w:val="Normal"/>
-    <w:next w:val="Normal"/>
+    <w:basedOn w:val="a0"/>
+    <w:next w:val="a0"/>
     <w:qFormat/>
     <w:pPr>
       <w:spacing w:before="240" w:after="60"/>
@@ -16217,11 +16315,11 @@
       <w:rFonts w:ascii="Arial" w:hAnsi="Arial"/>
     </w:rPr>
   </w:style>
-  <w:style w:type="paragraph" w:styleId="Heading8">
+  <w:style w:type="paragraph" w:styleId="8">
     <w:name w:val="heading 8"/>
     <w:aliases w:val="Legal Level 1.1.1.,ASAPHeading 8,poi,t,heading 8,t3,t4,t5,t6,t7,t8,t9,t10,t11,t12,t13,t14,t15,t16,t17,heading 81,heading 82,heading 83,heading 84,heading 85,heading 86,heading 87,heading 88,heading 89"/>
-    <w:basedOn w:val="Normal"/>
-    <w:next w:val="Normal"/>
+    <w:basedOn w:val="a0"/>
+    <w:next w:val="a0"/>
     <w:qFormat/>
     <w:pPr>
       <w:keepNext/>
@@ -16234,11 +16332,11 @@
       <w:sz w:val="16"/>
     </w:rPr>
   </w:style>
-  <w:style w:type="paragraph" w:styleId="Heading9">
+  <w:style w:type="paragraph" w:styleId="9">
     <w:name w:val="heading 9"/>
     <w:aliases w:val="Legal Level 1.1.1.1.,ASAPHeading 9,Annex Heading"/>
-    <w:basedOn w:val="Normal"/>
-    <w:next w:val="Normal"/>
+    <w:basedOn w:val="a0"/>
+    <w:next w:val="a0"/>
     <w:qFormat/>
     <w:pPr>
       <w:keepNext/>
@@ -16251,13 +16349,13 @@
       <w:sz w:val="24"/>
     </w:rPr>
   </w:style>
-  <w:style w:type="character" w:default="1" w:styleId="DefaultParagraphFont">
+  <w:style w:type="character" w:default="1" w:styleId="a1">
     <w:name w:val="Default Paragraph Font"/>
     <w:uiPriority w:val="1"/>
     <w:semiHidden/>
     <w:unhideWhenUsed/>
   </w:style>
-  <w:style w:type="table" w:default="1" w:styleId="TableNormal">
+  <w:style w:type="table" w:default="1" w:styleId="a2">
     <w:name w:val="Normal Table"/>
     <w:uiPriority w:val="99"/>
     <w:semiHidden/>
@@ -16272,7 +16370,7 @@
       </w:tblCellMar>
     </w:tblPr>
   </w:style>
-  <w:style w:type="numbering" w:default="1" w:styleId="NoList">
+  <w:style w:type="numbering" w:default="1" w:styleId="a3">
     <w:name w:val="No List"/>
     <w:uiPriority w:val="99"/>
     <w:semiHidden/>
@@ -16358,9 +16456,9 @@
       <w:szCs w:val="20"/>
     </w:rPr>
   </w:style>
-  <w:style w:type="paragraph" w:styleId="BalloonText">
+  <w:style w:type="paragraph" w:styleId="a4">
     <w:name w:val="Balloon Text"/>
-    <w:basedOn w:val="Normal"/>
+    <w:basedOn w:val="a0"/>
     <w:semiHidden/>
     <w:unhideWhenUsed/>
     <w:rPr>
@@ -16380,7 +16478,7 @@
   </w:style>
   <w:style w:type="paragraph" w:customStyle="1" w:styleId="Tittle">
     <w:name w:val="Tittle"/>
-    <w:basedOn w:val="Normal"/>
+    <w:basedOn w:val="a0"/>
     <w:pPr>
       <w:keepLines/>
       <w:widowControl w:val="0"/>
@@ -16397,10 +16495,10 @@
       <w:lang w:eastAsia="ar-SA"/>
     </w:rPr>
   </w:style>
-  <w:style w:type="paragraph" w:styleId="Footer">
+  <w:style w:type="paragraph" w:styleId="a5">
     <w:name w:val="footer"/>
     <w:aliases w:val="ft"/>
-    <w:basedOn w:val="Normal"/>
+    <w:basedOn w:val="a0"/>
     <w:semiHidden/>
     <w:pPr>
       <w:tabs>
@@ -16421,7 +16519,7 @@
       <w:szCs w:val="20"/>
     </w:rPr>
   </w:style>
-  <w:style w:type="paragraph" w:customStyle="1" w:styleId="A1">
+  <w:style w:type="paragraph" w:customStyle="1" w:styleId="A10">
     <w:name w:val="A1"/>
     <w:pPr>
       <w:autoSpaceDE w:val="0"/>
@@ -16435,23 +16533,23 @@
       <w:lang w:val="en-US" w:eastAsia="en-US"/>
     </w:rPr>
   </w:style>
-  <w:style w:type="character" w:styleId="PageNumber">
+  <w:style w:type="character" w:styleId="a6">
     <w:name w:val="page number"/>
-    <w:basedOn w:val="DefaultParagraphFont"/>
+    <w:basedOn w:val="a1"/>
     <w:semiHidden/>
   </w:style>
-  <w:style w:type="paragraph" w:styleId="ListBullet2">
+  <w:style w:type="paragraph" w:styleId="20">
     <w:name w:val="List Bullet 2"/>
-    <w:basedOn w:val="Normal"/>
+    <w:basedOn w:val="a0"/>
     <w:semiHidden/>
     <w:pPr>
       <w:ind w:left="566" w:hanging="283"/>
     </w:pPr>
   </w:style>
-  <w:style w:type="paragraph" w:styleId="Caption">
+  <w:style w:type="paragraph" w:styleId="a7">
     <w:name w:val="caption"/>
-    <w:basedOn w:val="Normal"/>
-    <w:next w:val="Normal"/>
+    <w:basedOn w:val="a0"/>
+    <w:next w:val="a0"/>
     <w:qFormat/>
     <w:pPr>
       <w:spacing w:before="120" w:after="120"/>
@@ -16460,10 +16558,10 @@
       <w:b/>
     </w:rPr>
   </w:style>
-  <w:style w:type="paragraph" w:styleId="BodyText">
+  <w:style w:type="paragraph" w:styleId="a8">
     <w:name w:val="Body Text"/>
     <w:aliases w:val="Μελέτη,Τίτλος Μελέτης,Text,- TF,Ôßôëïò ÌåëÝôçò,ÌåëÝôç,Body Text1,Corpo,del,testo,OC Body Text,heading3,body text,contents,heading_txt,bodytxy2,Body Text - Level 2,bt,??2,Oracle Response,sp,sbs,block text,1,bt4,body text4,bt5,body text5,bt1"/>
-    <w:basedOn w:val="Normal"/>
+    <w:basedOn w:val="a0"/>
     <w:semiHidden/>
     <w:pPr>
       <w:spacing w:after="120"/>
@@ -16487,9 +16585,9 @@
       <w:szCs w:val="20"/>
     </w:rPr>
   </w:style>
-  <w:style w:type="paragraph" w:styleId="BodyTextIndent">
+  <w:style w:type="paragraph" w:styleId="a9">
     <w:name w:val="Body Text Indent"/>
-    <w:basedOn w:val="Normal"/>
+    <w:basedOn w:val="a0"/>
     <w:semiHidden/>
     <w:pPr>
       <w:spacing w:after="120"/>
@@ -16505,9 +16603,9 @@
       <w:szCs w:val="20"/>
     </w:rPr>
   </w:style>
-  <w:style w:type="paragraph" w:styleId="BodyTextIndent2">
+  <w:style w:type="paragraph" w:styleId="21">
     <w:name w:val="Body Text Indent 2"/>
-    <w:basedOn w:val="Normal"/>
+    <w:basedOn w:val="a0"/>
     <w:semiHidden/>
     <w:pPr>
       <w:tabs>
@@ -16529,9 +16627,9 @@
       <w:szCs w:val="20"/>
     </w:rPr>
   </w:style>
-  <w:style w:type="paragraph" w:styleId="BodyTextIndent3">
+  <w:style w:type="paragraph" w:styleId="30">
     <w:name w:val="Body Text Indent 3"/>
-    <w:basedOn w:val="Normal"/>
+    <w:basedOn w:val="a0"/>
     <w:semiHidden/>
     <w:pPr>
       <w:ind w:left="709"/>
@@ -16550,9 +16648,9 @@
       <w:szCs w:val="20"/>
     </w:rPr>
   </w:style>
-  <w:style w:type="paragraph" w:styleId="BodyText2">
+  <w:style w:type="paragraph" w:styleId="22">
     <w:name w:val="Body Text 2"/>
-    <w:basedOn w:val="Normal"/>
+    <w:basedOn w:val="a0"/>
     <w:semiHidden/>
     <w:pPr>
       <w:tabs>
@@ -16574,9 +16672,9 @@
       <w:szCs w:val="20"/>
     </w:rPr>
   </w:style>
-  <w:style w:type="paragraph" w:styleId="BodyText3">
+  <w:style w:type="paragraph" w:styleId="31">
     <w:name w:val="Body Text 3"/>
-    <w:basedOn w:val="Normal"/>
+    <w:basedOn w:val="a0"/>
     <w:semiHidden/>
     <w:pPr>
       <w:jc w:val="both"/>
@@ -16595,10 +16693,10 @@
       <w:szCs w:val="20"/>
     </w:rPr>
   </w:style>
-  <w:style w:type="paragraph" w:styleId="FootnoteText">
+  <w:style w:type="paragraph" w:styleId="aa">
     <w:name w:val="footnote text"/>
     <w:aliases w:val="Schriftart: 9 pt,Schriftart: 10 pt,Schriftart: 8 pt,WB-Fußnotentext,fn,Footnotes,Footnote ak"/>
-    <w:basedOn w:val="Normal"/>
+    <w:basedOn w:val="a0"/>
     <w:semiHidden/>
     <w:pPr>
       <w:spacing w:line="360" w:lineRule="auto"/>
@@ -16610,7 +16708,7 @@
   </w:style>
   <w:style w:type="paragraph" w:customStyle="1" w:styleId="BodyTextIndent21">
     <w:name w:val="Body Text Indent 21"/>
-    <w:basedOn w:val="Normal"/>
+    <w:basedOn w:val="a0"/>
     <w:pPr>
       <w:overflowPunct w:val="0"/>
       <w:autoSpaceDE w:val="0"/>
@@ -16628,7 +16726,7 @@
   </w:style>
   <w:style w:type="paragraph" w:customStyle="1" w:styleId="AltList">
     <w:name w:val="Alt. List"/>
-    <w:basedOn w:val="List2"/>
+    <w:basedOn w:val="23"/>
     <w:pPr>
       <w:tabs>
         <w:tab w:val="left" w:pos="360"/>
@@ -16648,9 +16746,9 @@
       <w:lang w:eastAsia="el-GR"/>
     </w:rPr>
   </w:style>
-  <w:style w:type="paragraph" w:styleId="List2">
+  <w:style w:type="paragraph" w:styleId="23">
     <w:name w:val="List 2"/>
-    <w:basedOn w:val="Normal"/>
+    <w:basedOn w:val="a0"/>
     <w:semiHidden/>
     <w:pPr>
       <w:ind w:left="566" w:hanging="283"/>
@@ -16658,7 +16756,7 @@
   </w:style>
   <w:style w:type="paragraph" w:customStyle="1" w:styleId="BodyText21">
     <w:name w:val="Body Text 21"/>
-    <w:basedOn w:val="Normal"/>
+    <w:basedOn w:val="a0"/>
     <w:pPr>
       <w:overflowPunct w:val="0"/>
       <w:autoSpaceDE w:val="0"/>
@@ -16672,10 +16770,10 @@
       <w:lang w:eastAsia="el-GR"/>
     </w:rPr>
   </w:style>
-  <w:style w:type="paragraph" w:styleId="Header">
+  <w:style w:type="paragraph" w:styleId="ab">
     <w:name w:val="header"/>
     <w:aliases w:val="hd,h,Even,intestazione,Alt Header,ho,header odd"/>
-    <w:basedOn w:val="Normal"/>
+    <w:basedOn w:val="a0"/>
     <w:semiHidden/>
     <w:pPr>
       <w:tabs>
@@ -16695,7 +16793,7 @@
   </w:style>
   <w:style w:type="paragraph" w:customStyle="1" w:styleId="CharCharCharCharCharCharCharCharCharCharCharCharCharCharChar1CharCharCharCharCharCharCharCharCharCharCharCharCharCharCharCharCharCharCharCharChar">
     <w:name w:val="Char Char Char Char Char Char Char Char Char Char Char Char Char Char Char1 Char Char Char Char Char Char Char Char Char Char Char Char Char Char Char Char Char Char Char Char Char"/>
-    <w:basedOn w:val="Normal"/>
+    <w:basedOn w:val="a0"/>
     <w:pPr>
       <w:spacing w:after="160" w:line="240" w:lineRule="exact"/>
     </w:pPr>
@@ -16706,7 +16804,7 @@
   </w:style>
   <w:style w:type="paragraph" w:customStyle="1" w:styleId="CharCharCharCharCharCharCharCharCharCharCharCharCharCharChar1CharCharCharCharCharCharCharCharCharCharCharCharCharCharCharCharCharCharCharCharCharCharCharChar">
     <w:name w:val="Char Char Char Char Char Char Char Char Char Char Char Char Char Char Char1 Char Char Char Char Char Char Char Char Char Char Char Char Char Char Char Char Char Char Char Char Char Char Char Char"/>
-    <w:basedOn w:val="Normal"/>
+    <w:basedOn w:val="a0"/>
     <w:pPr>
       <w:spacing w:after="160" w:line="240" w:lineRule="exact"/>
     </w:pPr>
@@ -16717,7 +16815,7 @@
   </w:style>
   <w:style w:type="paragraph" w:customStyle="1" w:styleId="BodyText22">
     <w:name w:val="Body Text 22"/>
-    <w:basedOn w:val="Normal"/>
+    <w:basedOn w:val="a0"/>
     <w:pPr>
       <w:spacing w:line="360" w:lineRule="auto"/>
       <w:ind w:right="567"/>
@@ -16730,7 +16828,7 @@
   </w:style>
   <w:style w:type="paragraph" w:customStyle="1" w:styleId="CharCharCharCharCharCharCharCharCharCharCharCharCharCharChar1CharCharCharCharCharCharCharCharCharCharCharCharCharCharCharCharChar">
     <w:name w:val="Char Char Char Char Char Char Char Char Char Char Char Char Char Char Char1 Char Char Char Char Char Char Char Char Char Char Char Char Char Char Char Char Char"/>
-    <w:basedOn w:val="Normal"/>
+    <w:basedOn w:val="a0"/>
     <w:pPr>
       <w:autoSpaceDE w:val="0"/>
       <w:autoSpaceDN w:val="0"/>
@@ -16744,7 +16842,7 @@
   </w:style>
   <w:style w:type="paragraph" w:customStyle="1" w:styleId="BodyText31">
     <w:name w:val="Body Text 31"/>
-    <w:basedOn w:val="Normal"/>
+    <w:basedOn w:val="a0"/>
     <w:pPr>
       <w:overflowPunct w:val="0"/>
       <w:autoSpaceDE w:val="0"/>
@@ -16776,7 +16874,7 @@
   </w:style>
   <w:style w:type="paragraph" w:customStyle="1" w:styleId="Head">
     <w:name w:val="Head"/>
-    <w:basedOn w:val="Normal"/>
+    <w:basedOn w:val="a0"/>
     <w:pPr>
       <w:jc w:val="both"/>
     </w:pPr>
@@ -16788,7 +16886,7 @@
   </w:style>
   <w:style w:type="paragraph" w:customStyle="1" w:styleId="Arial11pt">
     <w:name w:val="Στυλ Arial 11 pt Πλήρης"/>
-    <w:basedOn w:val="Normal"/>
+    <w:basedOn w:val="a0"/>
     <w:pPr>
       <w:spacing w:after="120"/>
       <w:jc w:val="both"/>
@@ -16801,7 +16899,7 @@
   </w:style>
   <w:style w:type="paragraph" w:customStyle="1" w:styleId="NaceSectionSt">
     <w:name w:val="Nace Section St"/>
-    <w:basedOn w:val="Normal"/>
+    <w:basedOn w:val="a0"/>
     <w:pPr>
       <w:keepNext/>
       <w:keepLines/>
@@ -16818,9 +16916,9 @@
       <w:lang w:val="en-GB"/>
     </w:rPr>
   </w:style>
-  <w:style w:type="paragraph" w:styleId="EndnoteText">
+  <w:style w:type="paragraph" w:styleId="a">
     <w:name w:val="endnote text"/>
-    <w:basedOn w:val="Normal"/>
+    <w:basedOn w:val="a0"/>
     <w:semiHidden/>
     <w:pPr>
       <w:keepNext/>
@@ -16875,7 +16973,7 @@
   </w:style>
   <w:style w:type="paragraph" w:customStyle="1" w:styleId="NumberList">
     <w:name w:val="Number List"/>
-    <w:basedOn w:val="BodyText"/>
+    <w:basedOn w:val="a8"/>
   </w:style>
   <w:style w:type="paragraph" w:customStyle="1" w:styleId="Bullet-intent">
     <w:name w:val="Bullet-intent"/>
@@ -16893,7 +16991,7 @@
   </w:style>
   <w:style w:type="paragraph" w:customStyle="1" w:styleId="comment">
     <w:name w:val="comment"/>
-    <w:basedOn w:val="Normal"/>
+    <w:basedOn w:val="a0"/>
     <w:autoRedefine/>
     <w:pPr>
       <w:keepLines/>
@@ -16915,10 +17013,10 @@
       <w:szCs w:val="24"/>
     </w:rPr>
   </w:style>
-  <w:style w:type="paragraph" w:styleId="TOC1">
+  <w:style w:type="paragraph" w:styleId="10">
     <w:name w:val="toc 1"/>
-    <w:basedOn w:val="Normal"/>
-    <w:next w:val="Normal"/>
+    <w:basedOn w:val="a0"/>
+    <w:next w:val="a0"/>
     <w:autoRedefine/>
     <w:semiHidden/>
     <w:pPr>
@@ -16936,9 +17034,9 @@
       <w:lang w:val="en-US"/>
     </w:rPr>
   </w:style>
-  <w:style w:type="paragraph" w:styleId="NormalIndent">
+  <w:style w:type="paragraph" w:styleId="ac">
     <w:name w:val="Normal Indent"/>
-    <w:basedOn w:val="Normal"/>
+    <w:basedOn w:val="a0"/>
     <w:semiHidden/>
     <w:pPr>
       <w:autoSpaceDE w:val="0"/>
@@ -16954,9 +17052,9 @@
       <w:lang w:val="en-GB"/>
     </w:rPr>
   </w:style>
-  <w:style w:type="paragraph" w:styleId="ListParagraph">
+  <w:style w:type="paragraph" w:styleId="ad">
     <w:name w:val="List Paragraph"/>
-    <w:basedOn w:val="Normal"/>
+    <w:basedOn w:val="a0"/>
     <w:qFormat/>
     <w:pPr>
       <w:ind w:left="720"/>
@@ -16968,9 +17066,9 @@
       <w:lang w:val="en-GB"/>
     </w:rPr>
   </w:style>
-  <w:style w:type="paragraph" w:styleId="Title">
+  <w:style w:type="paragraph" w:styleId="ae">
     <w:name w:val="Title"/>
-    <w:basedOn w:val="Normal"/>
+    <w:basedOn w:val="a0"/>
     <w:qFormat/>
     <w:pPr>
       <w:tabs>
@@ -16995,9 +17093,9 @@
       <w:szCs w:val="24"/>
     </w:rPr>
   </w:style>
-  <w:style w:type="paragraph" w:styleId="Subtitle">
+  <w:style w:type="paragraph" w:styleId="af">
     <w:name w:val="Subtitle"/>
-    <w:basedOn w:val="Normal"/>
+    <w:basedOn w:val="a0"/>
     <w:qFormat/>
     <w:pPr>
       <w:tabs>
@@ -17024,7 +17122,7 @@
   </w:style>
   <w:style w:type="paragraph" w:customStyle="1" w:styleId="BulletIntent">
     <w:name w:val="Bullet Intent"/>
-    <w:basedOn w:val="Normal"/>
+    <w:basedOn w:val="a0"/>
     <w:pPr>
       <w:numPr>
         <w:numId w:val="4"/>
@@ -17037,10 +17135,10 @@
       <w:lang w:val="en-GB" w:eastAsia="el-GR"/>
     </w:rPr>
   </w:style>
-  <w:style w:type="paragraph" w:styleId="Index1">
+  <w:style w:type="paragraph" w:styleId="11">
     <w:name w:val="index 1"/>
-    <w:basedOn w:val="Normal"/>
-    <w:next w:val="Normal"/>
+    <w:basedOn w:val="a0"/>
+    <w:next w:val="a0"/>
     <w:autoRedefine/>
     <w:semiHidden/>
     <w:pPr>
@@ -17055,10 +17153,10 @@
       <w:lang w:val="en-US"/>
     </w:rPr>
   </w:style>
-  <w:style w:type="paragraph" w:styleId="IndexHeading">
+  <w:style w:type="paragraph" w:styleId="af0">
     <w:name w:val="index heading"/>
-    <w:basedOn w:val="Normal"/>
-    <w:next w:val="Index1"/>
+    <w:basedOn w:val="a0"/>
+    <w:next w:val="11"/>
     <w:semiHidden/>
     <w:pPr>
       <w:autoSpaceDE w:val="0"/>
@@ -17075,7 +17173,7 @@
       <w:lang w:val="en-GB"/>
     </w:rPr>
   </w:style>
-  <w:style w:type="character" w:styleId="Hyperlink">
+  <w:style w:type="character" w:styleId="-">
     <w:name w:val="Hyperlink"/>
     <w:semiHidden/>
     <w:rPr>
@@ -17092,15 +17190,15 @@
       <w:szCs w:val="20"/>
     </w:rPr>
   </w:style>
-  <w:style w:type="paragraph" w:styleId="CommentText">
+  <w:style w:type="paragraph" w:styleId="af1">
     <w:name w:val="annotation text"/>
-    <w:basedOn w:val="Normal"/>
-    <w:link w:val="CommentTextChar1"/>
+    <w:basedOn w:val="a0"/>
+    <w:link w:val="Char"/>
     <w:semiHidden/>
   </w:style>
   <w:style w:type="paragraph" w:customStyle="1" w:styleId="Appendix">
     <w:name w:val="Appendix"/>
-    <w:basedOn w:val="Title"/>
+    <w:basedOn w:val="ae"/>
     <w:pPr>
       <w:keepLines/>
       <w:tabs>
@@ -17120,7 +17218,7 @@
   </w:style>
   <w:style w:type="paragraph" w:customStyle="1" w:styleId="font5">
     <w:name w:val="font5"/>
-    <w:basedOn w:val="Normal"/>
+    <w:basedOn w:val="a0"/>
     <w:pPr>
       <w:spacing w:before="100" w:beforeAutospacing="1" w:after="100" w:afterAutospacing="1"/>
     </w:pPr>
@@ -17133,7 +17231,7 @@
   </w:style>
   <w:style w:type="paragraph" w:customStyle="1" w:styleId="StyleStyleHeading2Arial12ptSmallcaps1After6pt">
     <w:name w:val="Style Style Heading 2 + Arial 12 pt Small caps1 + After:  6 pt"/>
-    <w:basedOn w:val="Normal"/>
+    <w:basedOn w:val="a0"/>
     <w:autoRedefine/>
     <w:pPr>
       <w:numPr>
@@ -17152,7 +17250,7 @@
       <w:lang w:val="en-US"/>
     </w:rPr>
   </w:style>
-  <w:style w:type="character" w:styleId="FootnoteReference">
+  <w:style w:type="character" w:styleId="af2">
     <w:name w:val="footnote reference"/>
     <w:aliases w:val="Footnote symbol"/>
     <w:semiHidden/>
@@ -17162,7 +17260,7 @@
   </w:style>
   <w:style w:type="paragraph" w:customStyle="1" w:styleId="1stparagraph">
     <w:name w:val="1st paragraph"/>
-    <w:basedOn w:val="Normal"/>
+    <w:basedOn w:val="a0"/>
     <w:pPr>
       <w:suppressAutoHyphens/>
       <w:jc w:val="both"/>
@@ -17174,7 +17272,7 @@
       <w:lang w:eastAsia="ar-SA"/>
     </w:rPr>
   </w:style>
-  <w:style w:type="character" w:styleId="CommentReference">
+  <w:style w:type="character" w:styleId="af3">
     <w:name w:val="annotation reference"/>
     <w:semiHidden/>
     <w:rPr>
@@ -17184,7 +17282,7 @@
   </w:style>
   <w:style w:type="paragraph" w:customStyle="1" w:styleId="Bodytext1">
     <w:name w:val="Body text1"/>
-    <w:basedOn w:val="Normal"/>
+    <w:basedOn w:val="a0"/>
     <w:pPr>
       <w:shd w:val="clear" w:color="auto" w:fill="FFFFFF"/>
       <w:spacing w:before="840" w:line="317" w:lineRule="exact"/>
@@ -17199,9 +17297,9 @@
       <w:lang w:eastAsia="el-GR"/>
     </w:rPr>
   </w:style>
-  <w:style w:type="paragraph" w:styleId="DocumentMap">
+  <w:style w:type="paragraph" w:styleId="af4">
     <w:name w:val="Document Map"/>
-    <w:basedOn w:val="Normal"/>
+    <w:basedOn w:val="a0"/>
     <w:semiHidden/>
     <w:pPr>
       <w:shd w:val="clear" w:color="auto" w:fill="000080"/>
@@ -17223,10 +17321,9 @@
       <w:color w:val="000000"/>
       <w:sz w:val="24"/>
       <w:szCs w:val="24"/>
-      <w:lang w:val="el-GR" w:eastAsia="el-GR"/>
     </w:rPr>
   </w:style>
-  <w:style w:type="paragraph" w:customStyle="1" w:styleId="a">
+  <w:style w:type="paragraph" w:customStyle="1" w:styleId="af5">
     <w:name w:val="Âáóéêü"/>
     <w:basedOn w:val="Default"/>
     <w:rsid w:val="0090711A"/>
@@ -17239,11 +17336,11 @@
       <w:lang w:eastAsia="zh-CN"/>
     </w:rPr>
   </w:style>
-  <w:style w:type="paragraph" w:styleId="CommentSubject">
+  <w:style w:type="paragraph" w:styleId="af6">
     <w:name w:val="annotation subject"/>
-    <w:basedOn w:val="CommentText"/>
-    <w:next w:val="CommentText"/>
-    <w:link w:val="CommentSubjectChar"/>
+    <w:basedOn w:val="af1"/>
+    <w:next w:val="af1"/>
+    <w:link w:val="Char0"/>
     <w:uiPriority w:val="99"/>
     <w:semiHidden/>
     <w:unhideWhenUsed/>
@@ -17253,9 +17350,9 @@
       <w:bCs/>
     </w:rPr>
   </w:style>
-  <w:style w:type="character" w:customStyle="1" w:styleId="CommentTextChar1">
-    <w:name w:val="Comment Text Char1"/>
-    <w:link w:val="CommentText"/>
+  <w:style w:type="character" w:customStyle="1" w:styleId="Char">
+    <w:name w:val="Κείμενο σχολίου Char"/>
+    <w:link w:val="af1"/>
     <w:semiHidden/>
     <w:rsid w:val="00181C6B"/>
     <w:rPr>
@@ -17263,9 +17360,9 @@
       <w:lang w:val="el-GR" w:eastAsia="en-US"/>
     </w:rPr>
   </w:style>
-  <w:style w:type="character" w:customStyle="1" w:styleId="CommentSubjectChar">
-    <w:name w:val="Comment Subject Char"/>
-    <w:link w:val="CommentSubject"/>
+  <w:style w:type="character" w:customStyle="1" w:styleId="Char0">
+    <w:name w:val="Θέμα σχολίου Char"/>
+    <w:link w:val="af6"/>
     <w:uiPriority w:val="99"/>
     <w:semiHidden/>
     <w:rsid w:val="00181C6B"/>

</xml_diff>